<commit_message>
finishing the tree analysis
</commit_message>
<xml_diff>
--- a/A_SUPPLEMENT/Manuscript_MS.docx
+++ b/A_SUPPLEMENT/Manuscript_MS.docx
@@ -4,42 +4,320 @@
   <w:body>
     <w:p>
       <w:r>
-        <w:t xml:space="preserve">Python and R code used to </w:t>
-      </w:r>
-      <w:r>
-        <w:t xml:space="preserve">process, </w:t>
-      </w:r>
-      <w:r>
-        <w:t>analyze</w:t>
-      </w:r>
-      <w:r>
-        <w:t xml:space="preserve"> and plot</w:t>
-      </w:r>
-      <w:r>
-        <w:t xml:space="preserve"> data is available </w:t>
-      </w:r>
-      <w:r>
-        <w:t xml:space="preserve">on </w:t>
-      </w:r>
+        <w:t xml:space="preserve">The data set is available as SQLite database and </w:t>
+      </w:r>
+      <w:proofErr w:type="spellStart"/>
+      <w:r>
+        <w:t>csv</w:t>
+      </w:r>
+      <w:proofErr w:type="spellEnd"/>
+      <w:r>
+        <w:t xml:space="preserve"> file. There are X measurements for X organisms of X variables. Some data entries are missing (X total, across the data set). </w:t>
+      </w:r>
+    </w:p>
+    <w:p/>
+    <w:p>
+      <w:r>
+        <w:t xml:space="preserve">Caveats: </w:t>
+      </w:r>
+    </w:p>
+    <w:p>
+      <w:r>
+        <w:t>Data sets are not orthogonal and not all organisms are equally represented.</w:t>
+      </w:r>
+    </w:p>
+    <w:p>
+      <w:bookmarkStart w:id="0" w:name="_GoBack"/>
+      <w:bookmarkEnd w:id="0"/>
+    </w:p>
+    <w:p/>
+    <w:p/>
+    <w:p>
+      <w:r>
+        <w:t xml:space="preserve">Check for </w:t>
+      </w:r>
+      <w:proofErr w:type="spellStart"/>
+      <w:r>
+        <w:t>collinearity</w:t>
+      </w:r>
+      <w:proofErr w:type="spellEnd"/>
+    </w:p>
+    <w:p/>
+    <w:p>
+      <w:r>
+        <w:rPr>
+          <w:b/>
+        </w:rPr>
+        <w:t>Piecewise regression</w:t>
+      </w:r>
+      <w:r>
+        <w:t xml:space="preserve"> was applied [fig 1.]</w:t>
+      </w:r>
+    </w:p>
+    <w:p/>
+    <w:p>
+      <w:r>
+        <w:t xml:space="preserve">Diagnose </w:t>
+      </w:r>
+      <w:r>
+        <w:t>collinear</w:t>
+      </w:r>
+      <w:r>
+        <w:t xml:space="preserve"> variables</w:t>
+      </w:r>
+    </w:p>
+    <w:p/>
+    <w:p>
+      <w:proofErr w:type="gramStart"/>
+      <w:r>
+        <w:rPr>
+          <w:b/>
+        </w:rPr>
+        <w:t>Multiple regression</w:t>
+      </w:r>
+      <w:r>
+        <w:t xml:space="preserve"> and </w:t>
+      </w:r>
+      <w:r>
+        <w:rPr>
+          <w:b/>
+        </w:rPr>
+        <w:t>analysis of covariance</w:t>
+      </w:r>
+      <w:r>
+        <w:t xml:space="preserve"> [fig 3 and S3]</w:t>
+      </w:r>
+      <w:r>
+        <w:t>.</w:t>
+      </w:r>
+      <w:proofErr w:type="gramEnd"/>
+      <w:r>
+        <w:t xml:space="preserve">  </w:t>
+      </w:r>
+    </w:p>
+    <w:p>
+      <w:r>
+        <w:t xml:space="preserve">The </w:t>
+      </w:r>
+      <w:r>
+        <w:t>maximal model</w:t>
+      </w:r>
+      <w:r>
+        <w:t xml:space="preserve"> can be described with a function: y=</w:t>
+      </w:r>
+      <w:r>
+        <w:t>β</w:t>
+      </w:r>
+      <w:r>
+        <w:rPr>
+          <w:vertAlign w:val="subscript"/>
+        </w:rPr>
+        <w:t>0</w:t>
+      </w:r>
+      <w:r>
+        <w:t>+</w:t>
+      </w:r>
+      <w:r>
+        <w:t xml:space="preserve"> </w:t>
+      </w:r>
+      <w:r>
+        <w:t>β</w:t>
+      </w:r>
+      <w:r>
+        <w:rPr>
+          <w:vertAlign w:val="subscript"/>
+        </w:rPr>
+        <w:t>1</w:t>
+      </w:r>
+      <w:r>
+        <w:t>x</w:t>
+      </w:r>
+      <w:r>
+        <w:rPr>
+          <w:vertAlign w:val="subscript"/>
+        </w:rPr>
+        <w:t>1</w:t>
+      </w:r>
+      <w:r>
+        <w:t>+…+</w:t>
+      </w:r>
+      <w:r>
+        <w:t xml:space="preserve"> </w:t>
+      </w:r>
+      <w:r>
+        <w:t>β</w:t>
+      </w:r>
+      <w:r>
+        <w:rPr>
+          <w:vertAlign w:val="subscript"/>
+        </w:rPr>
+        <w:t>1</w:t>
+      </w:r>
+      <w:r>
+        <w:rPr>
+          <w:vertAlign w:val="subscript"/>
+        </w:rPr>
+        <w:t>3</w:t>
+      </w:r>
+      <w:r>
+        <w:t>x</w:t>
+      </w:r>
+      <w:r>
+        <w:rPr>
+          <w:vertAlign w:val="subscript"/>
+        </w:rPr>
+        <w:t>13</w:t>
+      </w:r>
+    </w:p>
+    <w:p>
+      <w:proofErr w:type="gramStart"/>
+      <w:r>
+        <w:t>y</w:t>
+      </w:r>
+      <w:proofErr w:type="gramEnd"/>
+      <w:r>
+        <w:t xml:space="preserve"> – meiotic metaphase spindle length </w:t>
+      </w:r>
+      <w:r>
+        <w:t>(pole to pole or aster to aster)</w:t>
+      </w:r>
+      <w:r>
+        <w:t>.</w:t>
+      </w:r>
+    </w:p>
+    <w:p/>
+    <w:p/>
+    <w:p>
+      <w:r>
+        <w:t xml:space="preserve">To determine, which variables should be used </w:t>
+      </w:r>
+    </w:p>
+    <w:p>
+      <w:r>
+        <w:t>(</w:t>
+      </w:r>
+      <w:proofErr w:type="gramStart"/>
+      <w:r>
+        <w:t>forward</w:t>
+      </w:r>
+      <w:proofErr w:type="gramEnd"/>
+      <w:r>
+        <w:t xml:space="preserve"> propagation)</w:t>
+      </w:r>
+    </w:p>
+    <w:p>
+      <w:r>
+        <w:t>Tree model accounts for approximately 90% of the variation in mitotic spindle length</w:t>
+      </w:r>
+      <w:r>
+        <w:t>, out of which</w:t>
+      </w:r>
+      <w:r>
+        <w:t>.</w:t>
+      </w:r>
+    </w:p>
+    <w:p/>
+    <w:p>
+      <w:r>
+        <w:t xml:space="preserve">Given that the model explains 85% of variance, we used the </w:t>
+      </w:r>
+    </w:p>
+    <w:p/>
+    <w:p>
+      <w:r>
+        <w:t>Unsupervised learning and logistic regression [fig 4]</w:t>
+      </w:r>
+    </w:p>
+    <w:p/>
+    <w:p>
+      <w:r>
+        <w:t xml:space="preserve">We applied logistic regression using meiotic/mitotic </w:t>
+      </w:r>
+    </w:p>
+    <w:p/>
+    <w:p>
+      <w:r>
+        <w:t>Shapiro test for normality for continuous measurement</w:t>
+      </w:r>
+    </w:p>
+    <w:p>
+      <w:r>
+        <w:t xml:space="preserve">Low rank matrix approximation was used to </w:t>
+      </w:r>
+    </w:p>
+    <w:p>
+      <w:r>
+        <w:t>Data was scaled</w:t>
+      </w:r>
+    </w:p>
+    <w:p>
+      <w:proofErr w:type="spellStart"/>
+      <w:r>
+        <w:t>Kmeans</w:t>
+      </w:r>
+      <w:proofErr w:type="spellEnd"/>
+      <w:r>
+        <w:t xml:space="preserve"> clustering</w:t>
+      </w:r>
+      <w:r>
+        <w:t xml:space="preserve"> and GMM</w:t>
+      </w:r>
+    </w:p>
+    <w:p>
+      <w:pPr>
+        <w:ind w:firstLine="720"/>
+      </w:pPr>
+      <w:r>
+        <w:t>Chi-square</w:t>
+      </w:r>
+    </w:p>
+    <w:p>
+      <w:pPr>
+        <w:ind w:firstLine="720"/>
+      </w:pPr>
+      <w:r>
+        <w:t xml:space="preserve">Histograms for the groups </w:t>
+      </w:r>
+    </w:p>
+    <w:p/>
+    <w:p/>
+    <w:p>
+      <w:r>
+        <w:t xml:space="preserve">Python and R code used to process, analyze and plot data is available on </w:t>
+      </w:r>
+      <w:proofErr w:type="spellStart"/>
+      <w:proofErr w:type="gramStart"/>
+      <w:r>
+        <w:t>GitHub</w:t>
+      </w:r>
+      <w:proofErr w:type="spellEnd"/>
+      <w:r>
+        <w:t xml:space="preserve">  </w:t>
+      </w:r>
+      <w:proofErr w:type="gramEnd"/>
       <w:hyperlink r:id="rId7" w:history="1">
         <w:r>
           <w:rPr>
             <w:rStyle w:val="Hyperlink"/>
           </w:rPr>
-          <w:t>GitHub</w:t>
+          <w:t>https://github.com/emmaggie/SPINDLE_ZOO</w:t>
         </w:r>
       </w:hyperlink>
       <w:r>
-        <w:t xml:space="preserve"> The IPython notebooks </w:t>
-      </w:r>
-      <w:r>
-        <w:t xml:space="preserve">can be </w:t>
-      </w:r>
-      <w:r>
-        <w:t xml:space="preserve">viewed with Notebook Viewer </w:t>
-      </w:r>
-      <w:r>
-        <w:t>(</w:t>
+        <w:t xml:space="preserve"> (academic license to M.S.).</w:t>
+      </w:r>
+    </w:p>
+    <w:p>
+      <w:r>
+        <w:t xml:space="preserve">The </w:t>
+      </w:r>
+      <w:proofErr w:type="spellStart"/>
+      <w:r>
+        <w:t>IPython</w:t>
+      </w:r>
+      <w:proofErr w:type="spellEnd"/>
+      <w:r>
+        <w:t xml:space="preserve"> notebooks can be viewed with Notebook Viewer (</w:t>
       </w:r>
       <w:hyperlink r:id="rId8" w:history="1">
         <w:r>
@@ -54,206 +332,6 @@
       </w:r>
     </w:p>
     <w:p/>
-    <w:p/>
-    <w:p>
-      <w:r>
-        <w:rPr>
-          <w:b/>
-        </w:rPr>
-        <w:t>Piecewise regression</w:t>
-      </w:r>
-      <w:r>
-        <w:t xml:space="preserve"> was applied [fig 1.]</w:t>
-      </w:r>
-    </w:p>
-    <w:p/>
-    <w:p>
-      <w:r>
-        <w:t>Diagnose correlative variables</w:t>
-      </w:r>
-      <w:bookmarkStart w:id="0" w:name="_GoBack"/>
-      <w:bookmarkEnd w:id="0"/>
-    </w:p>
-    <w:p/>
-    <w:p>
-      <w:r>
-        <w:rPr>
-          <w:b/>
-        </w:rPr>
-        <w:t>Multiple regression</w:t>
-      </w:r>
-      <w:r>
-        <w:t xml:space="preserve"> and </w:t>
-      </w:r>
-      <w:r>
-        <w:rPr>
-          <w:b/>
-        </w:rPr>
-        <w:t>analysis of covariance</w:t>
-      </w:r>
-      <w:r>
-        <w:t xml:space="preserve"> [fig 3 and S3]</w:t>
-      </w:r>
-      <w:r>
-        <w:t xml:space="preserve">.  </w:t>
-      </w:r>
-    </w:p>
-    <w:p>
-      <w:r>
-        <w:t xml:space="preserve">The </w:t>
-      </w:r>
-      <w:r>
-        <w:t>maximal model</w:t>
-      </w:r>
-      <w:r>
-        <w:t xml:space="preserve"> can be described with a function: y=</w:t>
-      </w:r>
-      <w:r>
-        <w:t>β</w:t>
-      </w:r>
-      <w:r>
-        <w:rPr>
-          <w:vertAlign w:val="subscript"/>
-        </w:rPr>
-        <w:t>0</w:t>
-      </w:r>
-      <w:r>
-        <w:t>+</w:t>
-      </w:r>
-      <w:r>
-        <w:t xml:space="preserve"> </w:t>
-      </w:r>
-      <w:r>
-        <w:t>β</w:t>
-      </w:r>
-      <w:r>
-        <w:rPr>
-          <w:vertAlign w:val="subscript"/>
-        </w:rPr>
-        <w:t>1</w:t>
-      </w:r>
-      <w:r>
-        <w:t>x</w:t>
-      </w:r>
-      <w:r>
-        <w:rPr>
-          <w:vertAlign w:val="subscript"/>
-        </w:rPr>
-        <w:t>1</w:t>
-      </w:r>
-      <w:r>
-        <w:t>+…+</w:t>
-      </w:r>
-      <w:r>
-        <w:t xml:space="preserve"> </w:t>
-      </w:r>
-      <w:r>
-        <w:t>β</w:t>
-      </w:r>
-      <w:r>
-        <w:rPr>
-          <w:vertAlign w:val="subscript"/>
-        </w:rPr>
-        <w:t>1</w:t>
-      </w:r>
-      <w:r>
-        <w:rPr>
-          <w:vertAlign w:val="subscript"/>
-        </w:rPr>
-        <w:t>3</w:t>
-      </w:r>
-      <w:r>
-        <w:t>x</w:t>
-      </w:r>
-      <w:r>
-        <w:rPr>
-          <w:vertAlign w:val="subscript"/>
-        </w:rPr>
-        <w:t>13</w:t>
-      </w:r>
-    </w:p>
-    <w:p>
-      <w:r>
-        <w:t xml:space="preserve">y – meiotic metaphase spindle length </w:t>
-      </w:r>
-      <w:r>
-        <w:t>(pole to pole or aster to aster)</w:t>
-      </w:r>
-      <w:r>
-        <w:t>.</w:t>
-      </w:r>
-    </w:p>
-    <w:p/>
-    <w:p/>
-    <w:p>
-      <w:r>
-        <w:t xml:space="preserve">Given that the model explains 85% of variance, we used the </w:t>
-      </w:r>
-    </w:p>
-    <w:p/>
-    <w:p>
-      <w:r>
-        <w:t>Unsupervised learning and logistic regression [fig 4]</w:t>
-      </w:r>
-    </w:p>
-    <w:p/>
-    <w:p>
-      <w:r>
-        <w:t xml:space="preserve">We applied logistic regression using meiotic/mitotic </w:t>
-      </w:r>
-    </w:p>
-    <w:p/>
-    <w:p>
-      <w:r>
-        <w:t>Shapiro test for normality for continuous measurement</w:t>
-      </w:r>
-    </w:p>
-    <w:p>
-      <w:r>
-        <w:t xml:space="preserve">Low rank matrix approximation was used to </w:t>
-      </w:r>
-    </w:p>
-    <w:p>
-      <w:r>
-        <w:t>Data was scaled</w:t>
-      </w:r>
-    </w:p>
-    <w:p>
-      <w:r>
-        <w:t>Kmeans clustering</w:t>
-      </w:r>
-      <w:r>
-        <w:t xml:space="preserve"> and GMM</w:t>
-      </w:r>
-    </w:p>
-    <w:p>
-      <w:pPr>
-        <w:ind w:firstLine="720"/>
-      </w:pPr>
-      <w:r>
-        <w:t>Chi-square</w:t>
-      </w:r>
-    </w:p>
-    <w:p>
-      <w:pPr>
-        <w:ind w:firstLine="720"/>
-      </w:pPr>
-      <w:r>
-        <w:t xml:space="preserve">Histograms for the groups </w:t>
-      </w:r>
-    </w:p>
-    <w:p/>
-    <w:p>
-      <w:r>
-        <w:t xml:space="preserve">Caveats: </w:t>
-      </w:r>
-    </w:p>
-    <w:p/>
-    <w:p>
-      <w:r>
-        <w:t xml:space="preserve">Measurements with associated images are also available as SQL database and can be shared upon request. </w:t>
-      </w:r>
-    </w:p>
     <w:sectPr>
       <w:pgSz w:w="12240" w:h="15840"/>
       <w:pgMar w:top="1440" w:right="1800" w:bottom="1440" w:left="1800" w:header="720" w:footer="720" w:gutter="0"/>
@@ -538,6 +616,18 @@
     <w:uiPriority w:val="99"/>
     <w:rsid w:val="00286643"/>
   </w:style>
+  <w:style w:type="character" w:styleId="FollowedHyperlink">
+    <w:name w:val="FollowedHyperlink"/>
+    <w:basedOn w:val="DefaultParagraphFont"/>
+    <w:uiPriority w:val="99"/>
+    <w:semiHidden/>
+    <w:unhideWhenUsed/>
+    <w:rsid w:val="003F7F4B"/>
+    <w:rPr>
+      <w:color w:val="800080" w:themeColor="followedHyperlink"/>
+      <w:u w:val="single"/>
+    </w:rPr>
+  </w:style>
 </w:styles>
 </file>
 
@@ -776,6 +866,18 @@
     <w:link w:val="Footer"/>
     <w:uiPriority w:val="99"/>
     <w:rsid w:val="00286643"/>
+  </w:style>
+  <w:style w:type="character" w:styleId="FollowedHyperlink">
+    <w:name w:val="FollowedHyperlink"/>
+    <w:basedOn w:val="DefaultParagraphFont"/>
+    <w:uiPriority w:val="99"/>
+    <w:semiHidden/>
+    <w:unhideWhenUsed/>
+    <w:rsid w:val="003F7F4B"/>
+    <w:rPr>
+      <w:color w:val="800080" w:themeColor="followedHyperlink"/>
+      <w:u w:val="single"/>
+    </w:rPr>
   </w:style>
 </w:styles>
 </file>

</xml_diff>

<commit_message>
final data clean pre-learning
</commit_message>
<xml_diff>
--- a/A_SUPPLEMENT/Manuscript_MS.docx
+++ b/A_SUPPLEMENT/Manuscript_MS.docx
@@ -3,42 +3,125 @@
 <w:document xmlns:wpc="http://schemas.microsoft.com/office/word/2010/wordprocessingCanvas" xmlns:mo="http://schemas.microsoft.com/office/mac/office/2008/main" xmlns:mc="http://schemas.openxmlformats.org/markup-compatibility/2006" xmlns:mv="urn:schemas-microsoft-com:mac:vml" xmlns:o="urn:schemas-microsoft-com:office:office" xmlns:r="http://schemas.openxmlformats.org/officeDocument/2006/relationships" xmlns:m="http://schemas.openxmlformats.org/officeDocument/2006/math" xmlns:v="urn:schemas-microsoft-com:vml" xmlns:wp14="http://schemas.microsoft.com/office/word/2010/wordprocessingDrawing" xmlns:wp="http://schemas.openxmlformats.org/drawingml/2006/wordprocessingDrawing" xmlns:w10="urn:schemas-microsoft-com:office:word" xmlns:w="http://schemas.openxmlformats.org/wordprocessingml/2006/main" xmlns:w14="http://schemas.microsoft.com/office/word/2010/wordml" xmlns:wpg="http://schemas.microsoft.com/office/word/2010/wordprocessingGroup" xmlns:wpi="http://schemas.microsoft.com/office/word/2010/wordprocessingInk" xmlns:wne="http://schemas.microsoft.com/office/word/2006/wordml" xmlns:wps="http://schemas.microsoft.com/office/word/2010/wordprocessingShape" mc:Ignorable="w14 wp14">
   <w:body>
     <w:p>
-      <w:r>
-        <w:t xml:space="preserve">The data set is available as SQLite database and </w:t>
-      </w:r>
-      <w:proofErr w:type="spellStart"/>
-      <w:r>
-        <w:t>csv</w:t>
-      </w:r>
-      <w:proofErr w:type="spellEnd"/>
-      <w:r>
-        <w:t xml:space="preserve"> file. There are X measurements for X organisms of X variables. </w:t>
+      <w:pPr>
+        <w:rPr>
+          <w:b/>
+        </w:rPr>
+      </w:pPr>
+      <w:r>
+        <w:rPr>
+          <w:b/>
+        </w:rPr>
+        <w:t xml:space="preserve">Dataset and data analysis </w:t>
+      </w:r>
+    </w:p>
+    <w:p>
+      <w:r>
+        <w:t xml:space="preserve">The </w:t>
+      </w:r>
+      <w:r>
+        <w:t xml:space="preserve">original </w:t>
+      </w:r>
+      <w:r>
+        <w:t>data</w:t>
+      </w:r>
+      <w:r>
+        <w:t>set is available as SQLite dat</w:t>
+      </w:r>
+      <w:r>
+        <w:t xml:space="preserve">abase and csv file. There are 2001 </w:t>
+      </w:r>
+      <w:r>
+        <w:t>m</w:t>
+      </w:r>
+      <w:r>
+        <w:t>easurements</w:t>
+      </w:r>
+      <w:r>
+        <w:t xml:space="preserve"> (rows)</w:t>
+      </w:r>
+      <w:r>
+        <w:t xml:space="preserve"> for 20</w:t>
+      </w:r>
+      <w:r>
+        <w:t xml:space="preserve"> organisms</w:t>
+      </w:r>
+      <w:r>
+        <w:t>,</w:t>
+      </w:r>
+      <w:r>
+        <w:t xml:space="preserve"> of 33</w:t>
+      </w:r>
+      <w:r>
+        <w:t xml:space="preserve"> variables</w:t>
+      </w:r>
+      <w:r>
+        <w:t xml:space="preserve"> (columns)</w:t>
+      </w:r>
+      <w:r>
+        <w:t>, out of which 19</w:t>
+      </w:r>
+      <w:r>
+        <w:t xml:space="preserve"> a</w:t>
+      </w:r>
+      <w:r>
+        <w:t>re continuous, 7</w:t>
+      </w:r>
+      <w:r>
+        <w:t xml:space="preserve"> - </w:t>
+      </w:r>
+      <w:r>
+        <w:t>categorical, 2 represent count data</w:t>
+      </w:r>
+      <w:r>
+        <w:t>, 2 – time data,</w:t>
+      </w:r>
+      <w:r>
+        <w:t xml:space="preserve"> and 4</w:t>
+      </w:r>
+      <w:r>
+        <w:t xml:space="preserve"> can be </w:t>
+      </w:r>
+      <w:r>
+        <w:t>considered experimental metadata</w:t>
+      </w:r>
+      <w:r>
+        <w:t xml:space="preserve">. </w:t>
       </w:r>
       <w:r>
         <w:t>Data set is not orthogonal; s</w:t>
       </w:r>
       <w:r>
-        <w:t>ome data entries are missing (X total, across the data set)</w:t>
+        <w:t>ome data entries are missing (</w:t>
+      </w:r>
+      <w:r>
+        <w:t>~8%</w:t>
+      </w:r>
+      <w:r>
+        <w:t>,  Figure S5</w:t>
+      </w:r>
+      <w:r>
+        <w:t>)</w:t>
       </w:r>
       <w:r>
         <w:t xml:space="preserve"> and not all organisms are equally represented.</w:t>
       </w:r>
     </w:p>
     <w:p/>
-    <w:p/>
     <w:p>
       <w:pPr>
         <w:rPr>
           <w:i/>
         </w:rPr>
       </w:pPr>
+      <w:bookmarkStart w:id="0" w:name="_GoBack"/>
+      <w:bookmarkEnd w:id="0"/>
       <w:r>
         <w:rPr>
           <w:i/>
         </w:rPr>
         <w:t xml:space="preserve">The following variables were dropped due to significant </w:t>
       </w:r>
-      <w:proofErr w:type="spellStart"/>
       <w:r>
         <w:rPr>
           <w:b/>
@@ -46,7 +129,6 @@
         </w:rPr>
         <w:t>collinearity</w:t>
       </w:r>
-      <w:proofErr w:type="spellEnd"/>
       <w:r>
         <w:rPr>
           <w:i/>
@@ -112,8 +194,6 @@
       <w:r>
         <w:t>was applied [fig 1.]</w:t>
       </w:r>
-      <w:bookmarkStart w:id="0" w:name="_GoBack"/>
-      <w:bookmarkEnd w:id="0"/>
     </w:p>
     <w:p/>
     <w:p>
@@ -155,15 +235,7 @@
     <w:p/>
     <w:p>
       <w:r>
-        <w:t>(</w:t>
-      </w:r>
-      <w:proofErr w:type="gramStart"/>
-      <w:r>
-        <w:t>forward</w:t>
-      </w:r>
-      <w:proofErr w:type="gramEnd"/>
-      <w:r>
-        <w:t xml:space="preserve"> propagation)</w:t>
+        <w:t>(forward propagation)</w:t>
       </w:r>
     </w:p>
     <w:p/>
@@ -184,10 +256,11 @@
         <w:t xml:space="preserve"> for approximately 90% of variation in mitotic </w:t>
       </w:r>
       <w:r>
-        <w:t>spindle length and 79% - in meiotic spindle length (90% if spindle aspect ratio is included in the model).</w:t>
-      </w:r>
-    </w:p>
-    <w:p>
+        <w:t>spindle length and 79% - in meiotic spindle length (90% if spindle aspect ratio is included in the model)</w:t>
+      </w:r>
+      <w:r>
+        <w:t xml:space="preserve">. </w:t>
+      </w:r>
       <w:r>
         <w:t xml:space="preserve">Interestingly, </w:t>
       </w:r>
@@ -213,20 +286,21 @@
         <w:t>%</w:t>
       </w:r>
       <w:r>
-        <w:t xml:space="preserve">, in the case of mitotic spindles and 40% in the case of meiotic spindles. </w:t>
-      </w:r>
-    </w:p>
-    <w:p>
-      <w:r>
-        <w:t xml:space="preserve">Tree models tend to </w:t>
-      </w:r>
-      <w:proofErr w:type="spellStart"/>
-      <w:r>
-        <w:t>overfit</w:t>
-      </w:r>
-      <w:proofErr w:type="spellEnd"/>
-      <w:r>
-        <w:t xml:space="preserve"> the data. Therefore</w:t>
+        <w:t>, in the case of mitotic spindles and 40% in the case of meiotic spind</w:t>
+      </w:r>
+      <w:r>
+        <w:t xml:space="preserve">les. It is worth noting that the data set for meiotic spindle is smaller and sparser, thus estimates inferred from it are likely far less accurate. </w:t>
+      </w:r>
+    </w:p>
+    <w:p/>
+    <w:p>
+      <w:r>
+        <w:t xml:space="preserve">Having used the tree models </w:t>
+      </w:r>
+    </w:p>
+    <w:p>
+      <w:r>
+        <w:t>Tree models tend to overfit the data. Therefore</w:t>
       </w:r>
       <w:r>
         <w:t xml:space="preserve">, we used them </w:t>
@@ -255,7 +329,6 @@
     </w:p>
     <w:p/>
     <w:p>
-      <w:proofErr w:type="gramStart"/>
       <w:r>
         <w:rPr>
           <w:b/>
@@ -272,11 +345,7 @@
         <w:t>analysis of covariance</w:t>
       </w:r>
       <w:r>
-        <w:t xml:space="preserve"> [fig 3 and S3].</w:t>
-      </w:r>
-      <w:proofErr w:type="gramEnd"/>
-      <w:r>
-        <w:t xml:space="preserve">  </w:t>
+        <w:t xml:space="preserve"> [fig 3 and S3].  </w:t>
       </w:r>
     </w:p>
     <w:p/>
@@ -323,7 +392,6 @@
       <w:r>
         <w:t>β</w:t>
       </w:r>
-      <w:proofErr w:type="spellStart"/>
       <w:r>
         <w:rPr>
           <w:vertAlign w:val="subscript"/>
@@ -339,7 +407,6 @@
         </w:rPr>
         <w:t>i</w:t>
       </w:r>
-      <w:proofErr w:type="spellEnd"/>
       <w:r>
         <w:t xml:space="preserve">, where y is </w:t>
       </w:r>
@@ -393,11 +460,9 @@
       </w:r>
     </w:p>
     <w:p>
-      <w:proofErr w:type="spellStart"/>
       <w:r>
         <w:t>Kmeans</w:t>
       </w:r>
-      <w:proofErr w:type="spellEnd"/>
       <w:r>
         <w:t>/hierarchical</w:t>
       </w:r>
@@ -428,18 +493,8 @@
     <w:p/>
     <w:p>
       <w:r>
-        <w:t xml:space="preserve">Python and R code used to process, analyze and plot data is available on </w:t>
-      </w:r>
-      <w:proofErr w:type="spellStart"/>
-      <w:proofErr w:type="gramStart"/>
-      <w:r>
-        <w:t>GitHub</w:t>
-      </w:r>
-      <w:proofErr w:type="spellEnd"/>
-      <w:r>
-        <w:t xml:space="preserve">  </w:t>
-      </w:r>
-      <w:proofErr w:type="gramEnd"/>
+        <w:t xml:space="preserve">Python and R code used to process, analyze and plot data is available on GitHub  </w:t>
+      </w:r>
       <w:hyperlink r:id="rId7" w:history="1">
         <w:r>
           <w:rPr>
@@ -455,15 +510,7 @@
         <w:t xml:space="preserve"> </w:t>
       </w:r>
       <w:r>
-        <w:t xml:space="preserve">The </w:t>
-      </w:r>
-      <w:proofErr w:type="spellStart"/>
-      <w:r>
-        <w:t>IPython</w:t>
-      </w:r>
-      <w:proofErr w:type="spellEnd"/>
-      <w:r>
-        <w:t xml:space="preserve"> notebooks can be viewed with Notebook Viewer (</w:t>
+        <w:t>The IPython notebooks can be viewed with Notebook Viewer (</w:t>
       </w:r>
       <w:hyperlink r:id="rId8" w:history="1">
         <w:r>

</xml_diff>

<commit_message>
prepping for final unsupervised
</commit_message>
<xml_diff>
--- a/A_SUPPLEMENT/Manuscript_MS.docx
+++ b/A_SUPPLEMENT/Manuscript_MS.docx
@@ -29,7 +29,15 @@
         <w:t>set is available as SQLite dat</w:t>
       </w:r>
       <w:r>
-        <w:t xml:space="preserve">abase and csv file. There are 2001 </w:t>
+        <w:t xml:space="preserve">abase and </w:t>
+      </w:r>
+      <w:proofErr w:type="spellStart"/>
+      <w:r>
+        <w:t>csv</w:t>
+      </w:r>
+      <w:proofErr w:type="spellEnd"/>
+      <w:r>
+        <w:t xml:space="preserve"> file. There are 2001 </w:t>
       </w:r>
       <w:r>
         <w:t>m</w:t>
@@ -110,7 +118,13 @@
         <w:t xml:space="preserve"> an</w:t>
       </w:r>
       <w:r>
-        <w:t xml:space="preserve">d not all organisms are equally </w:t>
+        <w:t xml:space="preserve">d not all </w:t>
+      </w:r>
+      <w:r>
+        <w:t>categories (e.g. organisms)</w:t>
+      </w:r>
+      <w:r>
+        <w:t xml:space="preserve"> are equally </w:t>
       </w:r>
       <w:r>
         <w:t>represented.</w:t>
@@ -118,6 +132,10 @@
     </w:p>
     <w:p/>
     <w:p>
+      <w:bookmarkStart w:id="0" w:name="_GoBack"/>
+      <w:bookmarkEnd w:id="0"/>
+    </w:p>
+    <w:p>
       <w:pPr>
         <w:rPr>
           <w:i/>
@@ -129,6 +147,7 @@
         </w:rPr>
         <w:t xml:space="preserve">The following variables were dropped due to significant </w:t>
       </w:r>
+      <w:proofErr w:type="spellStart"/>
       <w:r>
         <w:rPr>
           <w:b/>
@@ -136,6 +155,7 @@
         </w:rPr>
         <w:t>collinearity</w:t>
       </w:r>
+      <w:proofErr w:type="spellEnd"/>
       <w:r>
         <w:rPr>
           <w:i/>
@@ -170,7 +190,7 @@
         <w:rPr>
           <w:b/>
         </w:rPr>
-        <w:t>We used p</w:t>
+        <w:t>p</w:t>
       </w:r>
       <w:r>
         <w:rPr>
@@ -181,13 +201,15 @@
       <w:r>
         <w:t xml:space="preserve"> </w:t>
       </w:r>
-      <w:r>
-        <w:t xml:space="preserve">to </w:t>
-      </w:r>
-    </w:p>
-    <w:p>
-      <w:r>
-        <w:t>was applied [fig 1.]</w:t>
+    </w:p>
+    <w:p>
+      <w:proofErr w:type="gramStart"/>
+      <w:r>
+        <w:t>was</w:t>
+      </w:r>
+      <w:proofErr w:type="gramEnd"/>
+      <w:r>
+        <w:t xml:space="preserve"> applied [fig 1.]</w:t>
       </w:r>
     </w:p>
     <w:p/>
@@ -230,7 +252,15 @@
     <w:p/>
     <w:p>
       <w:r>
-        <w:t>(forward propagation)</w:t>
+        <w:t>(</w:t>
+      </w:r>
+      <w:proofErr w:type="gramStart"/>
+      <w:r>
+        <w:t>forward</w:t>
+      </w:r>
+      <w:proofErr w:type="gramEnd"/>
+      <w:r>
+        <w:t xml:space="preserve"> propagation)</w:t>
       </w:r>
     </w:p>
     <w:p/>
@@ -281,7 +311,15 @@
         <w:t>%</w:t>
       </w:r>
       <w:r>
-        <w:t>, in the case of mitotic spindles and 40% in the case of meiotic spind</w:t>
+        <w:t xml:space="preserve">, in the case of mitotic </w:t>
+      </w:r>
+      <w:proofErr w:type="gramStart"/>
+      <w:r>
+        <w:t>spindles</w:t>
+      </w:r>
+      <w:proofErr w:type="gramEnd"/>
+      <w:r>
+        <w:t xml:space="preserve"> and 40% in the case of meiotic spind</w:t>
       </w:r>
       <w:r>
         <w:t xml:space="preserve">les. It is worth noting that the data set for meiotic spindle is smaller and sparser, thus estimates inferred from it are likely far less accurate. </w:t>
@@ -296,7 +334,15 @@
     <w:p/>
     <w:p>
       <w:r>
-        <w:t>Tree models tend to overfit the data. Therefore</w:t>
+        <w:t xml:space="preserve">Tree models tend to </w:t>
+      </w:r>
+      <w:proofErr w:type="spellStart"/>
+      <w:r>
+        <w:t>overfit</w:t>
+      </w:r>
+      <w:proofErr w:type="spellEnd"/>
+      <w:r>
+        <w:t xml:space="preserve"> the data. Therefore</w:t>
       </w:r>
       <w:r>
         <w:t xml:space="preserve">, we used them </w:t>
@@ -325,6 +371,7 @@
     </w:p>
     <w:p/>
     <w:p>
+      <w:proofErr w:type="gramStart"/>
       <w:r>
         <w:rPr>
           <w:b/>
@@ -341,7 +388,11 @@
         <w:t>analysis of covariance</w:t>
       </w:r>
       <w:r>
-        <w:t xml:space="preserve"> [fig 3 and S3].  </w:t>
+        <w:t xml:space="preserve"> [fig 3 and S3].</w:t>
+      </w:r>
+      <w:proofErr w:type="gramEnd"/>
+      <w:r>
+        <w:t xml:space="preserve">  </w:t>
       </w:r>
     </w:p>
     <w:p/>
@@ -388,6 +439,7 @@
       <w:r>
         <w:t>β</w:t>
       </w:r>
+      <w:proofErr w:type="spellStart"/>
       <w:r>
         <w:rPr>
           <w:vertAlign w:val="subscript"/>
@@ -403,6 +455,7 @@
         </w:rPr>
         <w:t>i</w:t>
       </w:r>
+      <w:proofErr w:type="spellEnd"/>
       <w:r>
         <w:t xml:space="preserve">, where y is </w:t>
       </w:r>
@@ -421,10 +474,12 @@
       <w:r>
         <w:t xml:space="preserve">according to the rank provided </w:t>
       </w:r>
-      <w:bookmarkStart w:id="0" w:name="_GoBack"/>
-      <w:bookmarkEnd w:id="0"/>
-      <w:r>
-        <w:t>by the tree models and evaluated potential curvature in the behavior of variables through generalized additive model</w:t>
+      <w:r>
+        <w:t xml:space="preserve">by the tree models and evaluated potential </w:t>
+      </w:r>
+      <w:r>
+        <w:lastRenderedPageBreak/>
+        <w:t>curvature in the behavior of variables through generalized additive model</w:t>
       </w:r>
       <w:r>
         <w:t xml:space="preserve"> (</w:t>
@@ -448,7 +503,15 @@
         <w:t xml:space="preserve"> – use re</w:t>
       </w:r>
       <w:r>
-        <w:t>levant gam_ files from R_and_plots folder</w:t>
+        <w:t xml:space="preserve">levant gam_ files from </w:t>
+      </w:r>
+      <w:proofErr w:type="spellStart"/>
+      <w:r>
+        <w:t>R_and_plots</w:t>
+      </w:r>
+      <w:proofErr w:type="spellEnd"/>
+      <w:r>
+        <w:t xml:space="preserve"> folder</w:t>
       </w:r>
       <w:r>
         <w:t>)</w:t>
@@ -475,6 +538,80 @@
       </w:r>
     </w:p>
     <w:p/>
+    <w:p>
+      <w:r>
+        <w:t xml:space="preserve">For unsupervised learning data was scaled and centered and </w:t>
+      </w:r>
+      <w:r>
+        <w:t xml:space="preserve">various techniques were tested for </w:t>
+      </w:r>
+      <w:r>
+        <w:t xml:space="preserve">missing values </w:t>
+      </w:r>
+      <w:r>
+        <w:t>imputation</w:t>
+      </w:r>
+      <w:r>
+        <w:t xml:space="preserve"> using </w:t>
+      </w:r>
+      <w:r>
+        <w:t>(</w:t>
+      </w:r>
+      <w:proofErr w:type="spellStart"/>
+      <w:r>
+        <w:t>kNN</w:t>
+      </w:r>
+      <w:proofErr w:type="spellEnd"/>
+      <w:r>
+        <w:t xml:space="preserve">, bagged trees, </w:t>
+      </w:r>
+      <w:r>
+        <w:t xml:space="preserve">median or </w:t>
+      </w:r>
+      <w:r>
+        <w:t>random sampling</w:t>
+      </w:r>
+      <w:r>
+        <w:t xml:space="preserve"> of data grouped by organism and spindle type</w:t>
+      </w:r>
+      <w:r>
+        <w:t xml:space="preserve">, lower rank matrix approximation). The choice of technique was made on the basis of </w:t>
+      </w:r>
+      <w:r>
+        <w:t>KS test</w:t>
+      </w:r>
+      <w:r>
+        <w:t xml:space="preserve"> (before and after) for each of the variables</w:t>
+      </w:r>
+      <w:r>
+        <w:t xml:space="preserve">. </w:t>
+      </w:r>
+      <w:r>
+        <w:t xml:space="preserve">Moreover, given the </w:t>
+      </w:r>
+    </w:p>
+    <w:p>
+      <w:r>
+        <w:t xml:space="preserve">Such preprocessed data </w:t>
+      </w:r>
+      <w:r>
+        <w:t xml:space="preserve">was used for clustering and </w:t>
+      </w:r>
+      <w:r>
+        <w:t xml:space="preserve">meiotic/mitotic </w:t>
+      </w:r>
+      <w:r>
+        <w:t xml:space="preserve">data partitions evaluated with Chi square test. </w:t>
+      </w:r>
+    </w:p>
+    <w:p>
+      <w:r>
+        <w:t xml:space="preserve">For clustering across species, the optimal number of clusters was evaluated using and elbow method on a plot of </w:t>
+      </w:r>
+      <w:r>
+        <w:t xml:space="preserve">cluster numbers </w:t>
+      </w:r>
+    </w:p>
     <w:p/>
     <w:p>
       <w:r>
@@ -500,7 +637,15 @@
         <w:t xml:space="preserve"> </w:t>
       </w:r>
       <w:r>
-        <w:t xml:space="preserve"> and logistic regression [fig 4]</w:t>
+        <w:t xml:space="preserve"> </w:t>
+      </w:r>
+      <w:proofErr w:type="gramStart"/>
+      <w:r>
+        <w:t>and</w:t>
+      </w:r>
+      <w:proofErr w:type="gramEnd"/>
+      <w:r>
+        <w:t xml:space="preserve"> logistic regression [fig 4]</w:t>
       </w:r>
     </w:p>
     <w:p/>
@@ -529,9 +674,11 @@
       </w:r>
     </w:p>
     <w:p>
+      <w:proofErr w:type="spellStart"/>
       <w:r>
         <w:t>Kmeans</w:t>
       </w:r>
+      <w:proofErr w:type="spellEnd"/>
       <w:r>
         <w:t>/hierarchical</w:t>
       </w:r>
@@ -562,8 +709,18 @@
     <w:p/>
     <w:p>
       <w:r>
-        <w:t xml:space="preserve">Python and R code used to process, analyze and plot data is available on GitHub  </w:t>
-      </w:r>
+        <w:t xml:space="preserve">Python and R code used to process, analyze and plot data is available on </w:t>
+      </w:r>
+      <w:proofErr w:type="spellStart"/>
+      <w:proofErr w:type="gramStart"/>
+      <w:r>
+        <w:t>GitHub</w:t>
+      </w:r>
+      <w:proofErr w:type="spellEnd"/>
+      <w:r>
+        <w:t xml:space="preserve">  </w:t>
+      </w:r>
+      <w:proofErr w:type="gramEnd"/>
       <w:hyperlink r:id="rId7" w:history="1">
         <w:r>
           <w:rPr>
@@ -579,7 +736,15 @@
         <w:t xml:space="preserve"> </w:t>
       </w:r>
       <w:r>
-        <w:t>The IPython notebooks can be viewed with Notebook Viewer (</w:t>
+        <w:t xml:space="preserve">The </w:t>
+      </w:r>
+      <w:proofErr w:type="spellStart"/>
+      <w:r>
+        <w:t>IPython</w:t>
+      </w:r>
+      <w:proofErr w:type="spellEnd"/>
+      <w:r>
+        <w:t xml:space="preserve"> notebooks can be viewed with Notebook Viewer (</w:t>
       </w:r>
       <w:hyperlink r:id="rId8" w:history="1">
         <w:r>

</xml_diff>